<commit_message>
move issues from design decision to readme
</commit_message>
<xml_diff>
--- a/DesignDecisions.docx
+++ b/DesignDecisions.docx
@@ -2,97 +2,6 @@
 <file path=word/document.xml><?xml version="1.0" encoding="utf-8"?>
 <w:document xmlns:wpc="http://schemas.microsoft.com/office/word/2010/wordprocessingCanvas" xmlns:cx="http://schemas.microsoft.com/office/drawing/2014/chartex" xmlns:cx1="http://schemas.microsoft.com/office/drawing/2015/9/8/chartex" xmlns:cx2="http://schemas.microsoft.com/office/drawing/2015/10/21/chartex" xmlns:cx3="http://schemas.microsoft.com/office/drawing/2016/5/9/chartex" xmlns:cx4="http://schemas.microsoft.com/office/drawing/2016/5/10/chartex" xmlns:cx5="http://schemas.microsoft.com/office/drawing/2016/5/11/chartex" xmlns:cx6="http://schemas.microsoft.com/office/drawing/2016/5/12/chartex" xmlns:cx7="http://schemas.microsoft.com/office/drawing/2016/5/13/chartex" xmlns:cx8="http://schemas.microsoft.com/office/drawing/2016/5/14/chartex" xmlns:mc="http://schemas.openxmlformats.org/markup-compatibility/2006" xmlns:aink="http://schemas.microsoft.com/office/drawing/2016/ink" xmlns:am3d="http://schemas.microsoft.com/office/drawing/2017/model3d" xmlns:o="urn:schemas-microsoft-com:office:office" xmlns:r="http://schemas.openxmlformats.org/officeDocument/2006/relationships" xmlns:m="http://schemas.openxmlformats.org/officeDocument/2006/math" xmlns:v="urn:schemas-microsoft-com:vml" xmlns:wp14="http://schemas.microsoft.com/office/word/2010/wordprocessingDrawing" xmlns:wp="http://schemas.openxmlformats.org/drawingml/2006/wordprocessingDrawing" xmlns:w10="urn:schemas-microsoft-com:office:word" xmlns:w="http://schemas.openxmlformats.org/wordprocessingml/2006/main" xmlns:w14="http://schemas.microsoft.com/office/word/2010/wordml" xmlns:w15="http://schemas.microsoft.com/office/word/2012/wordml" xmlns:w16cid="http://schemas.microsoft.com/office/word/2016/wordml/cid" xmlns:w16se="http://schemas.microsoft.com/office/word/2015/wordml/symex" xmlns:wpg="http://schemas.microsoft.com/office/word/2010/wordprocessingGroup" xmlns:wpi="http://schemas.microsoft.com/office/word/2010/wordprocessingInk" xmlns:wne="http://schemas.microsoft.com/office/word/2006/wordml" xmlns:wps="http://schemas.microsoft.com/office/word/2010/wordprocessingShape" mc:Ignorable="w14 w15 w16se w16cid wp14">
   <w:body>
-    <w:p>
-      <w:pPr>
-        <w:rPr>
-          <w:u w:val="single"/>
-          <w:lang w:val="en-CA"/>
-        </w:rPr>
-      </w:pPr>
-      <w:r>
-        <w:rPr>
-          <w:u w:val="single"/>
-          <w:lang w:val="en-CA"/>
-        </w:rPr>
-        <w:t>Authors</w:t>
-      </w:r>
-    </w:p>
-    <w:p>
-      <w:pPr>
-        <w:rPr>
-          <w:lang w:val="en-CA"/>
-        </w:rPr>
-      </w:pPr>
-      <w:r>
-        <w:rPr>
-          <w:lang w:val="en-CA"/>
-        </w:rPr>
-        <w:t>Gordon MacDonald</w:t>
-      </w:r>
-    </w:p>
-    <w:p>
-      <w:pPr>
-        <w:rPr>
-          <w:lang w:val="en-CA"/>
-        </w:rPr>
-      </w:pPr>
-      <w:r>
-        <w:rPr>
-          <w:lang w:val="en-CA"/>
-        </w:rPr>
-        <w:t>Shaun Gordon</w:t>
-      </w:r>
-    </w:p>
-    <w:p>
-      <w:pPr>
-        <w:rPr>
-          <w:lang w:val="en-CA"/>
-        </w:rPr>
-      </w:pPr>
-      <w:r>
-        <w:rPr>
-          <w:lang w:val="en-CA"/>
-        </w:rPr>
-        <w:t xml:space="preserve">Simon </w:t>
-      </w:r>
-      <w:proofErr w:type="spellStart"/>
-      <w:r>
-        <w:rPr>
-          <w:lang w:val="en-CA"/>
-        </w:rPr>
-        <w:t>Krol</w:t>
-      </w:r>
-      <w:proofErr w:type="spellEnd"/>
-    </w:p>
-    <w:p>
-      <w:pPr>
-        <w:rPr>
-          <w:lang w:val="en-CA"/>
-        </w:rPr>
-      </w:pPr>
-      <w:proofErr w:type="spellStart"/>
-      <w:r>
-        <w:rPr>
-          <w:lang w:val="en-CA"/>
-        </w:rPr>
-        <w:t>Boyan</w:t>
-      </w:r>
-      <w:proofErr w:type="spellEnd"/>
-      <w:r>
-        <w:rPr>
-          <w:lang w:val="en-CA"/>
-        </w:rPr>
-        <w:t xml:space="preserve"> </w:t>
-      </w:r>
-      <w:proofErr w:type="spellStart"/>
-      <w:r>
-        <w:rPr>
-          <w:lang w:val="en-CA"/>
-        </w:rPr>
-        <w:t>Siromahov</w:t>
-      </w:r>
-      <w:proofErr w:type="spellEnd"/>
-    </w:p>
     <w:p>
       <w:pPr>
         <w:rPr>
@@ -310,6 +219,24 @@
     <w:p>
       <w:pPr>
         <w:pStyle w:val="ListParagraph"/>
+        <w:numPr>
+          <w:ilvl w:val="0"/>
+          <w:numId w:val="2"/>
+        </w:numPr>
+        <w:rPr>
+          <w:lang w:val="en-CA"/>
+        </w:rPr>
+      </w:pPr>
+      <w:r>
+        <w:rPr>
+          <w:lang w:val="en-CA"/>
+        </w:rPr>
+        <w:t>The turn functionality was broken down into each of our classes (The controller calls turn on Level, level calls turn on each lane and lane calls turn on each plant and zombie).</w:t>
+      </w:r>
+    </w:p>
+    <w:p>
+      <w:pPr>
+        <w:pStyle w:val="ListParagraph"/>
         <w:rPr>
           <w:lang w:val="en-CA"/>
         </w:rPr>
@@ -395,21 +322,7 @@
         <w:rPr>
           <w:lang w:val="en-CA"/>
         </w:rPr>
-        <w:t xml:space="preserve">, and Main.   </w:t>
-      </w:r>
-      <w:proofErr w:type="gramStart"/>
-      <w:r>
-        <w:rPr>
-          <w:lang w:val="en-CA"/>
-        </w:rPr>
-        <w:t>Controller handles user input,</w:t>
-      </w:r>
-      <w:proofErr w:type="gramEnd"/>
-      <w:r>
-        <w:rPr>
-          <w:lang w:val="en-CA"/>
-        </w:rPr>
-        <w:t xml:space="preserve"> calls all methods needed to play the game, and updates the View.  </w:t>
+        <w:t xml:space="preserve">, and Main.   Controller handles user input, calls all methods needed to play the game, and updates the View.  </w:t>
       </w:r>
       <w:proofErr w:type="spellStart"/>
       <w:r>
@@ -467,6 +380,13 @@
         </w:rPr>
         <w:t xml:space="preserve">Controller communicates the user input to the model, where all the backend damage, movement, sun dollars, and so on are calculated.  This information is sent to the view, and the view updates accordingly.  Then the code returns back to the controller so the user can make their next input.  </w:t>
       </w:r>
+    </w:p>
+    <w:p>
+      <w:pPr>
+        <w:rPr>
+          <w:lang w:val="en-CA"/>
+        </w:rPr>
+      </w:pPr>
       <w:bookmarkStart w:id="0" w:name="_GoBack"/>
       <w:bookmarkEnd w:id="0"/>
     </w:p>
@@ -483,135 +403,18 @@
           <w:lang w:val="en-CA"/>
         </w:rPr>
       </w:pPr>
-      <w:r>
-        <w:rPr>
-          <w:u w:val="single"/>
-          <w:lang w:val="en-CA"/>
-        </w:rPr>
-        <w:t>Next Iteration Goals/Issues in Current Code</w:t>
-      </w:r>
-    </w:p>
-    <w:p>
-      <w:pPr>
-        <w:pStyle w:val="ListParagraph"/>
-        <w:numPr>
-          <w:ilvl w:val="0"/>
-          <w:numId w:val="3"/>
-        </w:numPr>
-        <w:rPr>
-          <w:lang w:val="en-CA"/>
-        </w:rPr>
-      </w:pPr>
-      <w:r>
-        <w:rPr>
-          <w:lang w:val="en-CA"/>
-        </w:rPr>
-        <w:t>Currently, when game is minimized the buttons stay the same size and only the grid shrinks.  Need to shrink the buttons at the same rate as the grid.</w:t>
-      </w:r>
-    </w:p>
-    <w:p>
-      <w:pPr>
-        <w:pStyle w:val="ListParagraph"/>
-        <w:numPr>
-          <w:ilvl w:val="0"/>
-          <w:numId w:val="3"/>
-        </w:numPr>
-        <w:rPr>
-          <w:lang w:val="en-CA"/>
-        </w:rPr>
-      </w:pPr>
-      <w:r>
-        <w:rPr>
-          <w:lang w:val="en-CA"/>
-        </w:rPr>
-        <w:t xml:space="preserve">Buttons </w:t>
-      </w:r>
-      <w:r>
-        <w:rPr>
-          <w:lang w:val="en-CA"/>
-        </w:rPr>
-        <w:t xml:space="preserve">should say how much </w:t>
-      </w:r>
-      <w:r>
-        <w:rPr>
-          <w:lang w:val="en-CA"/>
-        </w:rPr>
-        <w:t xml:space="preserve">sun plants cost.  </w:t>
-      </w:r>
-      <w:r>
-        <w:rPr>
-          <w:lang w:val="en-CA"/>
-        </w:rPr>
-        <w:t xml:space="preserve">  </w:t>
-      </w:r>
-    </w:p>
-    <w:p>
-      <w:pPr>
-        <w:pStyle w:val="ListParagraph"/>
-        <w:numPr>
-          <w:ilvl w:val="0"/>
-          <w:numId w:val="3"/>
-        </w:numPr>
-        <w:rPr>
-          <w:lang w:val="en-CA"/>
-        </w:rPr>
-      </w:pPr>
-      <w:r>
-        <w:rPr>
-          <w:lang w:val="en-CA"/>
-        </w:rPr>
-        <w:lastRenderedPageBreak/>
-        <w:t xml:space="preserve">Plant placing is very clunky.  Having to click on a button, then click on a space, then on the plant button is a nightmare.  Need to refactor how plants are placed to make game easier to play.  </w:t>
-      </w:r>
-    </w:p>
-    <w:p>
-      <w:pPr>
-        <w:pStyle w:val="ListParagraph"/>
-        <w:numPr>
-          <w:ilvl w:val="0"/>
-          <w:numId w:val="3"/>
-        </w:numPr>
-        <w:rPr>
-          <w:lang w:val="en-CA"/>
-        </w:rPr>
-      </w:pPr>
-      <w:r>
-        <w:rPr>
-          <w:lang w:val="en-CA"/>
-        </w:rPr>
-        <w:t>Add menu so instructions can be read, as opposed to only having a pop-up at the start of the game.</w:t>
-      </w:r>
-    </w:p>
-    <w:p>
-      <w:pPr>
-        <w:pStyle w:val="ListParagraph"/>
-        <w:numPr>
-          <w:ilvl w:val="0"/>
-          <w:numId w:val="3"/>
-        </w:numPr>
-        <w:rPr>
-          <w:lang w:val="en-CA"/>
-        </w:rPr>
-      </w:pPr>
-      <w:r>
-        <w:rPr>
-          <w:lang w:val="en-CA"/>
-        </w:rPr>
-        <w:t xml:space="preserve">Remove </w:t>
-      </w:r>
-      <w:proofErr w:type="spellStart"/>
-      <w:r>
-        <w:rPr>
-          <w:lang w:val="en-CA"/>
-        </w:rPr>
-        <w:t>System.out.print</w:t>
-      </w:r>
-      <w:proofErr w:type="spellEnd"/>
-      <w:r>
-        <w:rPr>
-          <w:lang w:val="en-CA"/>
-        </w:rPr>
-        <w:t xml:space="preserve"> text as most of it is in GUI.  Essentially it is duplicate code that the user will never even see.  </w:t>
+    </w:p>
+    <w:p>
+      <w:pPr>
+        <w:rPr>
+          <w:lang w:val="en-CA"/>
+        </w:rPr>
+      </w:pPr>
+      <w:r>
+        <w:rPr>
+          <w:lang w:val="en-CA"/>
+        </w:rPr>
+        <w:t>Design Decisions Authors: Simon Krol and Shaun Gordon</w:t>
       </w:r>
     </w:p>
     <w:sectPr>

</xml_diff>

<commit_message>
fix zombie movement with new scaling movememt system
</commit_message>
<xml_diff>
--- a/DesignDecisions.docx
+++ b/DesignDecisions.docx
@@ -64,35 +64,7 @@
         <w:rPr>
           <w:lang w:val="en-CA"/>
         </w:rPr>
-        <w:t xml:space="preserve">Decided on implementing an abstract Entity class that contains all Plants and Zombies as they share many </w:t>
-      </w:r>
-      <w:proofErr w:type="gramStart"/>
-      <w:r>
-        <w:rPr>
-          <w:lang w:val="en-CA"/>
-        </w:rPr>
-        <w:t>attributes(</w:t>
-      </w:r>
-      <w:proofErr w:type="gramEnd"/>
-      <w:r>
-        <w:rPr>
-          <w:lang w:val="en-CA"/>
-        </w:rPr>
-        <w:t xml:space="preserve">Health, Attack, Attack Speed, </w:t>
-      </w:r>
-      <w:proofErr w:type="spellStart"/>
-      <w:r>
-        <w:rPr>
-          <w:lang w:val="en-CA"/>
-        </w:rPr>
-        <w:t>etc</w:t>
-      </w:r>
-      <w:proofErr w:type="spellEnd"/>
-      <w:r>
-        <w:rPr>
-          <w:lang w:val="en-CA"/>
-        </w:rPr>
-        <w:t>)</w:t>
+        <w:t>Decided on implementing an abstract Entity class that contains all Plants and Zombies as they share many attributes(Health, Attack, Attack Speed, etc)</w:t>
       </w:r>
     </w:p>
     <w:p>
@@ -110,21 +82,7 @@
         <w:rPr>
           <w:lang w:val="en-CA"/>
         </w:rPr>
-        <w:t xml:space="preserve">While only one zombie exists now, since more will be added in the future, we created an Abstract zombie class from which our </w:t>
-      </w:r>
-      <w:proofErr w:type="spellStart"/>
-      <w:r>
-        <w:rPr>
-          <w:lang w:val="en-CA"/>
-        </w:rPr>
-        <w:t>BasicZombie</w:t>
-      </w:r>
-      <w:proofErr w:type="spellEnd"/>
-      <w:r>
-        <w:rPr>
-          <w:lang w:val="en-CA"/>
-        </w:rPr>
-        <w:t xml:space="preserve"> is a subclass.</w:t>
+        <w:t>While only one zombie exists now, since more will be added in the future, we created an Abstract zombie class from which our BasicZombie is a subclass.</w:t>
       </w:r>
     </w:p>
     <w:p>
@@ -193,21 +151,7 @@
         <w:rPr>
           <w:lang w:val="en-CA"/>
         </w:rPr>
-        <w:t xml:space="preserve">While Spots are responsible for storing the plants on the game board, since zombies can move, storing them in spots wouldn’t make sense. As a result, zombies are stored within an </w:t>
-      </w:r>
-      <w:proofErr w:type="spellStart"/>
-      <w:r>
-        <w:rPr>
-          <w:lang w:val="en-CA"/>
-        </w:rPr>
-        <w:t>ArrayList</w:t>
-      </w:r>
-      <w:proofErr w:type="spellEnd"/>
-      <w:r>
-        <w:rPr>
-          <w:lang w:val="en-CA"/>
-        </w:rPr>
-        <w:t xml:space="preserve"> in the lane objects. Initially, a queue would make more sense to store zombies, given that we could easily find out which zombies are in front. In future iterations, zombies will have different movement speeds and be able to pass one another, mak</w:t>
+        <w:t>While Spots are responsible for storing the plants on the game board, since zombies can move, storing them in spots wouldn’t make sense. As a result, zombies are stored within an ArrayList in the lane objects. Initially, a queue would make more sense to store zombies, given that we could easily find out which zombies are in front. In future iterations, zombies will have different movement speeds and be able to pass one another, mak</w:t>
       </w:r>
       <w:r>
         <w:rPr>
@@ -308,35 +252,7 @@
         <w:rPr>
           <w:lang w:val="en-CA"/>
         </w:rPr>
-        <w:t xml:space="preserve">Main class from previous milestone split into three classes, Controller, </w:t>
-      </w:r>
-      <w:proofErr w:type="spellStart"/>
-      <w:r>
-        <w:rPr>
-          <w:lang w:val="en-CA"/>
-        </w:rPr>
-        <w:t>GameCanvas</w:t>
-      </w:r>
-      <w:proofErr w:type="spellEnd"/>
-      <w:r>
-        <w:rPr>
-          <w:lang w:val="en-CA"/>
-        </w:rPr>
-        <w:t xml:space="preserve">, and Main.   Controller handles user input, calls all methods needed to play the game, and updates the View.  </w:t>
-      </w:r>
-      <w:proofErr w:type="spellStart"/>
-      <w:r>
-        <w:rPr>
-          <w:lang w:val="en-CA"/>
-        </w:rPr>
-        <w:t>GameCanvas</w:t>
-      </w:r>
-      <w:proofErr w:type="spellEnd"/>
-      <w:r>
-        <w:rPr>
-          <w:lang w:val="en-CA"/>
-        </w:rPr>
-        <w:t xml:space="preserve"> is the basic look of the level.  Main starts the game.</w:t>
+        <w:t>Main class from previous milestone split into three classes, Controller, GameCanvas, and Main.   Controller handles user input, calls all methods needed to play the game, and updates the View.  GameCanvas is the basic look of the level.  Main starts the game.</w:t>
       </w:r>
     </w:p>
     <w:p>
@@ -384,11 +300,88 @@
     <w:p>
       <w:pPr>
         <w:rPr>
-          <w:lang w:val="en-CA"/>
-        </w:rPr>
-      </w:pPr>
+          <w:u w:val="single"/>
+          <w:lang w:val="en-CA"/>
+        </w:rPr>
+      </w:pPr>
+      <w:r>
+        <w:rPr>
+          <w:u w:val="single"/>
+          <w:lang w:val="en-CA"/>
+        </w:rPr>
+        <w:t>Design Changes</w:t>
+      </w:r>
+      <w:r>
+        <w:rPr>
+          <w:u w:val="single"/>
+          <w:lang w:val="en-CA"/>
+        </w:rPr>
+        <w:t>(M2-&gt;M3)</w:t>
+      </w:r>
+    </w:p>
+    <w:p>
+      <w:pPr>
+        <w:pStyle w:val="ListParagraph"/>
+        <w:numPr>
+          <w:ilvl w:val="0"/>
+          <w:numId w:val="5"/>
+        </w:numPr>
+        <w:rPr>
+          <w:lang w:val="en-CA"/>
+        </w:rPr>
+      </w:pPr>
+      <w:r>
+        <w:rPr>
+          <w:lang w:val="en-CA"/>
+        </w:rPr>
+        <w:t>Originally, zombies had a movespeed recorded in terms of the number of pixels they would cross per turn, this proved difficult to deal with when working with computers of different resolutions. As a result, this was changed so that instead zombie’s movespeeds are in terms of the number of spots they can traverse per turn(ie:0.8, 1.0, etc). This allows us to deal with all the screen resolution issues over in our gamecanvas rather than in our zombie class.</w:t>
+      </w:r>
+      <w:r>
+        <w:rPr>
+          <w:lang w:val="en-CA"/>
+        </w:rPr>
+        <w:t xml:space="preserve"> </w:t>
+      </w:r>
+      <w:r>
+        <w:rPr>
+          <w:lang w:val="en-CA"/>
+        </w:rPr>
+        <w:t xml:space="preserve">This also allowed us to change how our lanes recorded </w:t>
+      </w:r>
+      <w:r>
+        <w:rPr>
+          <w:lang w:val="en-CA"/>
+        </w:rPr>
+        <w:lastRenderedPageBreak/>
+        <w:t>distance, using only the number of spots rather than the number of pixels we were working with.</w:t>
+      </w:r>
       <w:bookmarkStart w:id="0" w:name="_GoBack"/>
       <w:bookmarkEnd w:id="0"/>
+    </w:p>
+    <w:p>
+      <w:pPr>
+        <w:pStyle w:val="ListParagraph"/>
+        <w:numPr>
+          <w:ilvl w:val="0"/>
+          <w:numId w:val="5"/>
+        </w:numPr>
+        <w:rPr>
+          <w:lang w:val="en-CA"/>
+        </w:rPr>
+      </w:pPr>
+      <w:r>
+        <w:rPr>
+          <w:lang w:val="en-CA"/>
+        </w:rPr>
+        <w:t>Rather than hard coding the size of each of our views components, they were changed to be dependent on the size of the screen being played on, that way the game should work regardless of screen resolution.</w:t>
+      </w:r>
+    </w:p>
+    <w:p>
+      <w:pPr>
+        <w:rPr>
+          <w:lang w:val="en-CA"/>
+        </w:rPr>
+      </w:pPr>
     </w:p>
     <w:p>
       <w:pPr>
@@ -881,6 +874,119 @@
       </w:rPr>
     </w:lvl>
   </w:abstractNum>
+  <w:abstractNum w:abstractNumId="4" w15:restartNumberingAfterBreak="0">
+    <w:nsid w:val="707F7BFB"/>
+    <w:multiLevelType w:val="hybridMultilevel"/>
+    <w:tmpl w:val="481261D8"/>
+    <w:lvl w:ilvl="0" w:tplc="04090001">
+      <w:start w:val="1"/>
+      <w:numFmt w:val="bullet"/>
+      <w:lvlText w:val=""/>
+      <w:lvlJc w:val="left"/>
+      <w:pPr>
+        <w:ind w:left="720" w:hanging="360"/>
+      </w:pPr>
+      <w:rPr>
+        <w:rFonts w:ascii="Symbol" w:hAnsi="Symbol" w:hint="default"/>
+      </w:rPr>
+    </w:lvl>
+    <w:lvl w:ilvl="1" w:tplc="04090003" w:tentative="1">
+      <w:start w:val="1"/>
+      <w:numFmt w:val="bullet"/>
+      <w:lvlText w:val="o"/>
+      <w:lvlJc w:val="left"/>
+      <w:pPr>
+        <w:ind w:left="1440" w:hanging="360"/>
+      </w:pPr>
+      <w:rPr>
+        <w:rFonts w:ascii="Courier New" w:hAnsi="Courier New" w:cs="Courier New" w:hint="default"/>
+      </w:rPr>
+    </w:lvl>
+    <w:lvl w:ilvl="2" w:tplc="04090005" w:tentative="1">
+      <w:start w:val="1"/>
+      <w:numFmt w:val="bullet"/>
+      <w:lvlText w:val=""/>
+      <w:lvlJc w:val="left"/>
+      <w:pPr>
+        <w:ind w:left="2160" w:hanging="360"/>
+      </w:pPr>
+      <w:rPr>
+        <w:rFonts w:ascii="Wingdings" w:hAnsi="Wingdings" w:hint="default"/>
+      </w:rPr>
+    </w:lvl>
+    <w:lvl w:ilvl="3" w:tplc="04090001" w:tentative="1">
+      <w:start w:val="1"/>
+      <w:numFmt w:val="bullet"/>
+      <w:lvlText w:val=""/>
+      <w:lvlJc w:val="left"/>
+      <w:pPr>
+        <w:ind w:left="2880" w:hanging="360"/>
+      </w:pPr>
+      <w:rPr>
+        <w:rFonts w:ascii="Symbol" w:hAnsi="Symbol" w:hint="default"/>
+      </w:rPr>
+    </w:lvl>
+    <w:lvl w:ilvl="4" w:tplc="04090003" w:tentative="1">
+      <w:start w:val="1"/>
+      <w:numFmt w:val="bullet"/>
+      <w:lvlText w:val="o"/>
+      <w:lvlJc w:val="left"/>
+      <w:pPr>
+        <w:ind w:left="3600" w:hanging="360"/>
+      </w:pPr>
+      <w:rPr>
+        <w:rFonts w:ascii="Courier New" w:hAnsi="Courier New" w:cs="Courier New" w:hint="default"/>
+      </w:rPr>
+    </w:lvl>
+    <w:lvl w:ilvl="5" w:tplc="04090005" w:tentative="1">
+      <w:start w:val="1"/>
+      <w:numFmt w:val="bullet"/>
+      <w:lvlText w:val=""/>
+      <w:lvlJc w:val="left"/>
+      <w:pPr>
+        <w:ind w:left="4320" w:hanging="360"/>
+      </w:pPr>
+      <w:rPr>
+        <w:rFonts w:ascii="Wingdings" w:hAnsi="Wingdings" w:hint="default"/>
+      </w:rPr>
+    </w:lvl>
+    <w:lvl w:ilvl="6" w:tplc="04090001" w:tentative="1">
+      <w:start w:val="1"/>
+      <w:numFmt w:val="bullet"/>
+      <w:lvlText w:val=""/>
+      <w:lvlJc w:val="left"/>
+      <w:pPr>
+        <w:ind w:left="5040" w:hanging="360"/>
+      </w:pPr>
+      <w:rPr>
+        <w:rFonts w:ascii="Symbol" w:hAnsi="Symbol" w:hint="default"/>
+      </w:rPr>
+    </w:lvl>
+    <w:lvl w:ilvl="7" w:tplc="04090003" w:tentative="1">
+      <w:start w:val="1"/>
+      <w:numFmt w:val="bullet"/>
+      <w:lvlText w:val="o"/>
+      <w:lvlJc w:val="left"/>
+      <w:pPr>
+        <w:ind w:left="5760" w:hanging="360"/>
+      </w:pPr>
+      <w:rPr>
+        <w:rFonts w:ascii="Courier New" w:hAnsi="Courier New" w:cs="Courier New" w:hint="default"/>
+      </w:rPr>
+    </w:lvl>
+    <w:lvl w:ilvl="8" w:tplc="04090005" w:tentative="1">
+      <w:start w:val="1"/>
+      <w:numFmt w:val="bullet"/>
+      <w:lvlText w:val=""/>
+      <w:lvlJc w:val="left"/>
+      <w:pPr>
+        <w:ind w:left="6480" w:hanging="360"/>
+      </w:pPr>
+      <w:rPr>
+        <w:rFonts w:ascii="Wingdings" w:hAnsi="Wingdings" w:hint="default"/>
+      </w:rPr>
+    </w:lvl>
+  </w:abstractNum>
   <w:num w:numId="1">
     <w:abstractNumId w:val="2"/>
   </w:num>
@@ -892,6 +998,9 @@
   </w:num>
   <w:num w:numId="4">
     <w:abstractNumId w:val="1"/>
+  </w:num>
+  <w:num w:numId="5">
+    <w:abstractNumId w:val="4"/>
   </w:num>
 </w:numbering>
 </file>

</xml_diff>

<commit_message>
add and modify documentation
</commit_message>
<xml_diff>
--- a/DesignDecisions.docx
+++ b/DesignDecisions.docx
@@ -64,7 +64,21 @@
         <w:rPr>
           <w:lang w:val="en-CA"/>
         </w:rPr>
-        <w:t>Decided on implementing an abstract Entity class that contains all Plants and Zombies as they share many attributes(Health, Attack, Attack Speed, etc)</w:t>
+        <w:t xml:space="preserve">Decided on implementing an abstract Entity class that contains all Plants and Zombies as they share many attributes(Health, Attack, Attack Speed, </w:t>
+      </w:r>
+      <w:proofErr w:type="spellStart"/>
+      <w:r>
+        <w:rPr>
+          <w:lang w:val="en-CA"/>
+        </w:rPr>
+        <w:t>etc</w:t>
+      </w:r>
+      <w:proofErr w:type="spellEnd"/>
+      <w:r>
+        <w:rPr>
+          <w:lang w:val="en-CA"/>
+        </w:rPr>
+        <w:t>)</w:t>
       </w:r>
     </w:p>
     <w:p>
@@ -82,7 +96,21 @@
         <w:rPr>
           <w:lang w:val="en-CA"/>
         </w:rPr>
-        <w:t>While only one zombie exists now, since more will be added in the future, we created an Abstract zombie class from which our BasicZombie is a subclass.</w:t>
+        <w:t xml:space="preserve">While only one zombie exists now, since more will be added in the future, we created an Abstract zombie class from which our </w:t>
+      </w:r>
+      <w:proofErr w:type="spellStart"/>
+      <w:r>
+        <w:rPr>
+          <w:lang w:val="en-CA"/>
+        </w:rPr>
+        <w:t>BasicZombie</w:t>
+      </w:r>
+      <w:proofErr w:type="spellEnd"/>
+      <w:r>
+        <w:rPr>
+          <w:lang w:val="en-CA"/>
+        </w:rPr>
+        <w:t xml:space="preserve"> is a subclass.</w:t>
       </w:r>
     </w:p>
     <w:p>
@@ -151,7 +179,21 @@
         <w:rPr>
           <w:lang w:val="en-CA"/>
         </w:rPr>
-        <w:t>While Spots are responsible for storing the plants on the game board, since zombies can move, storing them in spots wouldn’t make sense. As a result, zombies are stored within an ArrayList in the lane objects. Initially, a queue would make more sense to store zombies, given that we could easily find out which zombies are in front. In future iterations, zombies will have different movement speeds and be able to pass one another, mak</w:t>
+        <w:t xml:space="preserve">While Spots are responsible for storing the plants on the game board, since zombies can move, storing them in spots wouldn’t make sense. As a result, zombies are stored within an </w:t>
+      </w:r>
+      <w:proofErr w:type="spellStart"/>
+      <w:r>
+        <w:rPr>
+          <w:lang w:val="en-CA"/>
+        </w:rPr>
+        <w:t>ArrayList</w:t>
+      </w:r>
+      <w:proofErr w:type="spellEnd"/>
+      <w:r>
+        <w:rPr>
+          <w:lang w:val="en-CA"/>
+        </w:rPr>
+        <w:t xml:space="preserve"> in the lane objects. Initially, a queue would make more sense to store zombies, given that we could easily find out which zombies are in front. In future iterations, zombies will have different movement speeds and be able to pass one another, mak</w:t>
       </w:r>
       <w:r>
         <w:rPr>
@@ -252,7 +294,35 @@
         <w:rPr>
           <w:lang w:val="en-CA"/>
         </w:rPr>
-        <w:t>Main class from previous milestone split into three classes, Controller, GameCanvas, and Main.   Controller handles user input, calls all methods needed to play the game, and updates the View.  GameCanvas is the basic look of the level.  Main starts the game.</w:t>
+        <w:t xml:space="preserve">Main class from previous milestone split into three classes, Controller, </w:t>
+      </w:r>
+      <w:proofErr w:type="spellStart"/>
+      <w:r>
+        <w:rPr>
+          <w:lang w:val="en-CA"/>
+        </w:rPr>
+        <w:t>GameCanvas</w:t>
+      </w:r>
+      <w:proofErr w:type="spellEnd"/>
+      <w:r>
+        <w:rPr>
+          <w:lang w:val="en-CA"/>
+        </w:rPr>
+        <w:t xml:space="preserve">, and Main.   Controller handles user input, calls all methods needed to play the game, and updates the View.  </w:t>
+      </w:r>
+      <w:proofErr w:type="spellStart"/>
+      <w:r>
+        <w:rPr>
+          <w:lang w:val="en-CA"/>
+        </w:rPr>
+        <w:t>GameCanvas</w:t>
+      </w:r>
+      <w:proofErr w:type="spellEnd"/>
+      <w:r>
+        <w:rPr>
+          <w:lang w:val="en-CA"/>
+        </w:rPr>
+        <w:t xml:space="preserve"> is the basic look of the level.  Main starts the game.</w:t>
       </w:r>
     </w:p>
     <w:p>
@@ -334,7 +404,63 @@
         <w:rPr>
           <w:lang w:val="en-CA"/>
         </w:rPr>
-        <w:t>Originally, zombies had a movespeed recorded in terms of the number of pixels they would cross per turn, this proved difficult to deal with when working with computers of different resolutions. As a result, this was changed so that instead zombie’s movespeeds are in terms of the number of spots they can traverse per turn(ie:0.8, 1.0, etc). This allows us to deal with all the screen resolution issues over in our gamecanvas rather than in our zombie class.</w:t>
+        <w:t xml:space="preserve">Originally, zombies had a </w:t>
+      </w:r>
+      <w:proofErr w:type="spellStart"/>
+      <w:r>
+        <w:rPr>
+          <w:lang w:val="en-CA"/>
+        </w:rPr>
+        <w:t>movespeed</w:t>
+      </w:r>
+      <w:proofErr w:type="spellEnd"/>
+      <w:r>
+        <w:rPr>
+          <w:lang w:val="en-CA"/>
+        </w:rPr>
+        <w:t xml:space="preserve"> recorded in terms of the number of pixels they would cross per turn, this proved difficult to deal with when working with computers of different resolutions. As a result, this was changed so that instead zombie’s </w:t>
+      </w:r>
+      <w:proofErr w:type="spellStart"/>
+      <w:r>
+        <w:rPr>
+          <w:lang w:val="en-CA"/>
+        </w:rPr>
+        <w:t>movespeeds</w:t>
+      </w:r>
+      <w:proofErr w:type="spellEnd"/>
+      <w:r>
+        <w:rPr>
+          <w:lang w:val="en-CA"/>
+        </w:rPr>
+        <w:t xml:space="preserve"> are in terms of the number of spots they can traverse per turn(ie:0.8, 1.0, </w:t>
+      </w:r>
+      <w:proofErr w:type="spellStart"/>
+      <w:r>
+        <w:rPr>
+          <w:lang w:val="en-CA"/>
+        </w:rPr>
+        <w:t>etc</w:t>
+      </w:r>
+      <w:proofErr w:type="spellEnd"/>
+      <w:r>
+        <w:rPr>
+          <w:lang w:val="en-CA"/>
+        </w:rPr>
+        <w:t xml:space="preserve">). This allows us to deal with all the screen resolution issues over in our </w:t>
+      </w:r>
+      <w:proofErr w:type="spellStart"/>
+      <w:r>
+        <w:rPr>
+          <w:lang w:val="en-CA"/>
+        </w:rPr>
+        <w:t>gamecanvas</w:t>
+      </w:r>
+      <w:proofErr w:type="spellEnd"/>
+      <w:r>
+        <w:rPr>
+          <w:lang w:val="en-CA"/>
+        </w:rPr>
+        <w:t xml:space="preserve"> rather than in our zombie class.</w:t>
       </w:r>
       <w:r>
         <w:rPr>
@@ -355,8 +481,6 @@
         <w:lastRenderedPageBreak/>
         <w:t>distance, using only the number of spots rather than the number of pixels we were working with.</w:t>
       </w:r>
-      <w:bookmarkStart w:id="0" w:name="_GoBack"/>
-      <w:bookmarkEnd w:id="0"/>
     </w:p>
     <w:p>
       <w:pPr>
@@ -375,6 +499,58 @@
         </w:rPr>
         <w:t>Rather than hard coding the size of each of our views components, they were changed to be dependent on the size of the screen being played on, that way the game should work regardless of screen resolution.</w:t>
       </w:r>
+    </w:p>
+    <w:p>
+      <w:pPr>
+        <w:pStyle w:val="ListParagraph"/>
+        <w:numPr>
+          <w:ilvl w:val="0"/>
+          <w:numId w:val="5"/>
+        </w:numPr>
+        <w:rPr>
+          <w:lang w:val="en-CA"/>
+        </w:rPr>
+      </w:pPr>
+      <w:r>
+        <w:rPr>
+          <w:lang w:val="en-CA"/>
+        </w:rPr>
+        <w:t xml:space="preserve">How the Plants are dealt with in the controllers and how plant buttons were created has also been changed during this milestone, using a dynamic approach that doesn’t need to be changed upon the addition of new plants. </w:t>
+      </w:r>
+    </w:p>
+    <w:p>
+      <w:pPr>
+        <w:rPr>
+          <w:lang w:val="en-CA"/>
+        </w:rPr>
+      </w:pPr>
+      <w:r>
+        <w:rPr>
+          <w:u w:val="single"/>
+          <w:lang w:val="en-CA"/>
+        </w:rPr>
+        <w:t>What Smells:</w:t>
+      </w:r>
+    </w:p>
+    <w:p>
+      <w:pPr>
+        <w:pStyle w:val="ListParagraph"/>
+        <w:numPr>
+          <w:ilvl w:val="0"/>
+          <w:numId w:val="6"/>
+        </w:numPr>
+        <w:rPr>
+          <w:lang w:val="en-CA"/>
+        </w:rPr>
+      </w:pPr>
+      <w:r>
+        <w:rPr>
+          <w:lang w:val="en-CA"/>
+        </w:rPr>
+        <w:t>While for the most part, our code is relatively smell free, the Lane.java class has started to accumulate some functions that serve very specific purposes and have made it a little more “spaghetti-like”.  This will be addressed as we work on milestone 4.</w:t>
+      </w:r>
+      <w:bookmarkStart w:id="0" w:name="_GoBack"/>
+      <w:bookmarkEnd w:id="0"/>
     </w:p>
     <w:p>
       <w:pPr>
@@ -536,6 +712,119 @@
     </w:lvl>
   </w:abstractNum>
   <w:abstractNum w:abstractNumId="1" w15:restartNumberingAfterBreak="0">
+    <w:nsid w:val="0EC00BC3"/>
+    <w:multiLevelType w:val="hybridMultilevel"/>
+    <w:tmpl w:val="EA8A4624"/>
+    <w:lvl w:ilvl="0" w:tplc="04090001">
+      <w:start w:val="1"/>
+      <w:numFmt w:val="bullet"/>
+      <w:lvlText w:val=""/>
+      <w:lvlJc w:val="left"/>
+      <w:pPr>
+        <w:ind w:left="720" w:hanging="360"/>
+      </w:pPr>
+      <w:rPr>
+        <w:rFonts w:ascii="Symbol" w:hAnsi="Symbol" w:hint="default"/>
+      </w:rPr>
+    </w:lvl>
+    <w:lvl w:ilvl="1" w:tplc="04090003" w:tentative="1">
+      <w:start w:val="1"/>
+      <w:numFmt w:val="bullet"/>
+      <w:lvlText w:val="o"/>
+      <w:lvlJc w:val="left"/>
+      <w:pPr>
+        <w:ind w:left="1440" w:hanging="360"/>
+      </w:pPr>
+      <w:rPr>
+        <w:rFonts w:ascii="Courier New" w:hAnsi="Courier New" w:cs="Courier New" w:hint="default"/>
+      </w:rPr>
+    </w:lvl>
+    <w:lvl w:ilvl="2" w:tplc="04090005" w:tentative="1">
+      <w:start w:val="1"/>
+      <w:numFmt w:val="bullet"/>
+      <w:lvlText w:val=""/>
+      <w:lvlJc w:val="left"/>
+      <w:pPr>
+        <w:ind w:left="2160" w:hanging="360"/>
+      </w:pPr>
+      <w:rPr>
+        <w:rFonts w:ascii="Wingdings" w:hAnsi="Wingdings" w:hint="default"/>
+      </w:rPr>
+    </w:lvl>
+    <w:lvl w:ilvl="3" w:tplc="04090001" w:tentative="1">
+      <w:start w:val="1"/>
+      <w:numFmt w:val="bullet"/>
+      <w:lvlText w:val=""/>
+      <w:lvlJc w:val="left"/>
+      <w:pPr>
+        <w:ind w:left="2880" w:hanging="360"/>
+      </w:pPr>
+      <w:rPr>
+        <w:rFonts w:ascii="Symbol" w:hAnsi="Symbol" w:hint="default"/>
+      </w:rPr>
+    </w:lvl>
+    <w:lvl w:ilvl="4" w:tplc="04090003" w:tentative="1">
+      <w:start w:val="1"/>
+      <w:numFmt w:val="bullet"/>
+      <w:lvlText w:val="o"/>
+      <w:lvlJc w:val="left"/>
+      <w:pPr>
+        <w:ind w:left="3600" w:hanging="360"/>
+      </w:pPr>
+      <w:rPr>
+        <w:rFonts w:ascii="Courier New" w:hAnsi="Courier New" w:cs="Courier New" w:hint="default"/>
+      </w:rPr>
+    </w:lvl>
+    <w:lvl w:ilvl="5" w:tplc="04090005" w:tentative="1">
+      <w:start w:val="1"/>
+      <w:numFmt w:val="bullet"/>
+      <w:lvlText w:val=""/>
+      <w:lvlJc w:val="left"/>
+      <w:pPr>
+        <w:ind w:left="4320" w:hanging="360"/>
+      </w:pPr>
+      <w:rPr>
+        <w:rFonts w:ascii="Wingdings" w:hAnsi="Wingdings" w:hint="default"/>
+      </w:rPr>
+    </w:lvl>
+    <w:lvl w:ilvl="6" w:tplc="04090001" w:tentative="1">
+      <w:start w:val="1"/>
+      <w:numFmt w:val="bullet"/>
+      <w:lvlText w:val=""/>
+      <w:lvlJc w:val="left"/>
+      <w:pPr>
+        <w:ind w:left="5040" w:hanging="360"/>
+      </w:pPr>
+      <w:rPr>
+        <w:rFonts w:ascii="Symbol" w:hAnsi="Symbol" w:hint="default"/>
+      </w:rPr>
+    </w:lvl>
+    <w:lvl w:ilvl="7" w:tplc="04090003" w:tentative="1">
+      <w:start w:val="1"/>
+      <w:numFmt w:val="bullet"/>
+      <w:lvlText w:val="o"/>
+      <w:lvlJc w:val="left"/>
+      <w:pPr>
+        <w:ind w:left="5760" w:hanging="360"/>
+      </w:pPr>
+      <w:rPr>
+        <w:rFonts w:ascii="Courier New" w:hAnsi="Courier New" w:cs="Courier New" w:hint="default"/>
+      </w:rPr>
+    </w:lvl>
+    <w:lvl w:ilvl="8" w:tplc="04090005" w:tentative="1">
+      <w:start w:val="1"/>
+      <w:numFmt w:val="bullet"/>
+      <w:lvlText w:val=""/>
+      <w:lvlJc w:val="left"/>
+      <w:pPr>
+        <w:ind w:left="6480" w:hanging="360"/>
+      </w:pPr>
+      <w:rPr>
+        <w:rFonts w:ascii="Wingdings" w:hAnsi="Wingdings" w:hint="default"/>
+      </w:rPr>
+    </w:lvl>
+  </w:abstractNum>
+  <w:abstractNum w:abstractNumId="2" w15:restartNumberingAfterBreak="0">
     <w:nsid w:val="1C4C50AA"/>
     <w:multiLevelType w:val="hybridMultilevel"/>
     <w:tmpl w:val="AB182E00"/>
@@ -648,7 +937,7 @@
       </w:rPr>
     </w:lvl>
   </w:abstractNum>
-  <w:abstractNum w:abstractNumId="2" w15:restartNumberingAfterBreak="0">
+  <w:abstractNum w:abstractNumId="3" w15:restartNumberingAfterBreak="0">
     <w:nsid w:val="26AC487C"/>
     <w:multiLevelType w:val="hybridMultilevel"/>
     <w:tmpl w:val="E0B2BCB6"/>
@@ -761,7 +1050,7 @@
       </w:rPr>
     </w:lvl>
   </w:abstractNum>
-  <w:abstractNum w:abstractNumId="3" w15:restartNumberingAfterBreak="0">
+  <w:abstractNum w:abstractNumId="4" w15:restartNumberingAfterBreak="0">
     <w:nsid w:val="4BF66199"/>
     <w:multiLevelType w:val="hybridMultilevel"/>
     <w:tmpl w:val="E6D06CC8"/>
@@ -874,7 +1163,7 @@
       </w:rPr>
     </w:lvl>
   </w:abstractNum>
-  <w:abstractNum w:abstractNumId="4" w15:restartNumberingAfterBreak="0">
+  <w:abstractNum w:abstractNumId="5" w15:restartNumberingAfterBreak="0">
     <w:nsid w:val="707F7BFB"/>
     <w:multiLevelType w:val="hybridMultilevel"/>
     <w:tmpl w:val="481261D8"/>
@@ -988,19 +1277,22 @@
     </w:lvl>
   </w:abstractNum>
   <w:num w:numId="1">
-    <w:abstractNumId w:val="2"/>
+    <w:abstractNumId w:val="3"/>
   </w:num>
   <w:num w:numId="2">
     <w:abstractNumId w:val="0"/>
   </w:num>
   <w:num w:numId="3">
-    <w:abstractNumId w:val="3"/>
+    <w:abstractNumId w:val="4"/>
   </w:num>
   <w:num w:numId="4">
-    <w:abstractNumId w:val="1"/>
+    <w:abstractNumId w:val="2"/>
   </w:num>
   <w:num w:numId="5">
-    <w:abstractNumId w:val="4"/>
+    <w:abstractNumId w:val="5"/>
+  </w:num>
+  <w:num w:numId="6">
+    <w:abstractNumId w:val="1"/>
   </w:num>
 </w:numbering>
 </file>

</xml_diff>

<commit_message>
add undo/redo doc to design decisions
</commit_message>
<xml_diff>
--- a/DesignDecisions.docx
+++ b/DesignDecisions.docx
@@ -520,6 +520,26 @@
     </w:p>
     <w:p>
       <w:pPr>
+        <w:pStyle w:val="ListParagraph"/>
+        <w:numPr>
+          <w:ilvl w:val="0"/>
+          <w:numId w:val="5"/>
+        </w:numPr>
+        <w:rPr>
+          <w:lang w:val="en-CA"/>
+        </w:rPr>
+      </w:pPr>
+      <w:r>
+        <w:rPr>
+          <w:lang w:val="en-CA"/>
+        </w:rPr>
+        <w:t>The undo redo feature was added using a doubly linked list, storing past plant placements, as well as future plant placements(Which only exist after undoing). Whenever a plant was placed, the future plants were cleared, and the plant was added to the past placements. At the end of each turn, the entire linked list was cleared.</w:t>
+      </w:r>
+      <w:bookmarkStart w:id="0" w:name="_GoBack"/>
+      <w:bookmarkEnd w:id="0"/>
+    </w:p>
+    <w:p>
+      <w:pPr>
         <w:rPr>
           <w:lang w:val="en-CA"/>
         </w:rPr>
@@ -549,8 +569,6 @@
         </w:rPr>
         <w:t>While for the most part, our code is relatively smell free, the Lane.java class has started to accumulate some functions that serve very specific purposes and have made it a little more “spaghetti-like”.  This will be addressed as we work on milestone 4.</w:t>
       </w:r>
-      <w:bookmarkStart w:id="0" w:name="_GoBack"/>
-      <w:bookmarkEnd w:id="0"/>
     </w:p>
     <w:p>
       <w:pPr>

</xml_diff>